<commit_message>
Content changes on Home page and Misc docs uploaded
</commit_message>
<xml_diff>
--- a/Misc-ToDel/ajax-chat hacked.docx
+++ b/Misc-ToDel/ajax-chat hacked.docx
@@ -10,13 +10,7 @@
         <w:fldChar w:fldCharType="begin"/>
       </w:r>
       <w:r>
-        <w:instrText xml:space="preserve"> HYPERLINK "</w:instrText>
-      </w:r>
-      <w:r>
-        <w:instrText>https://github.com/Frug/AJAX-Chat/wiki/Custom-integration-howto#wiki-1-readmetxt</w:instrText>
-      </w:r>
-      <w:r>
-        <w:instrText xml:space="preserve">" </w:instrText>
+        <w:instrText xml:space="preserve"> HYPERLINK "https://github.com/Frug/AJAX-Chat/wiki/Custom-integration-howto" \l "wiki-1-readmetxt" </w:instrText>
       </w:r>
       <w:r>
         <w:fldChar w:fldCharType="separate"/>
@@ -28,12 +22,18 @@
         <w:t>https://github.com/Frug/AJAX-Chat/wiki/Custom-integration-howto#wiki-1-readmetxt</w:t>
       </w:r>
       <w:r>
+        <w:rPr>
+          <w:rStyle w:val="Hyperlink"/>
+        </w:rPr>
         <w:fldChar w:fldCharType="end"/>
       </w:r>
     </w:p>
     <w:p>
       <w:pPr>
         <w:spacing w:after="0"/>
+        <w:rPr>
+          <w:rStyle w:val="Hyperlink"/>
+        </w:rPr>
       </w:pPr>
       <w:hyperlink r:id="rId5" w:history="1">
         <w:r>
@@ -47,6 +47,24 @@
     <w:p>
       <w:pPr>
         <w:spacing w:after="0"/>
+      </w:pPr>
+      <w:hyperlink r:id="rId6" w:history="1">
+        <w:r>
+          <w:rPr>
+            <w:rStyle w:val="Hyperlink"/>
+          </w:rPr>
+          <w:t>http://frug.github.io/AJAX-Chat/</w:t>
+        </w:r>
+      </w:hyperlink>
+    </w:p>
+    <w:p>
+      <w:pPr>
+        <w:spacing w:after="0"/>
+      </w:pPr>
+    </w:p>
+    <w:p>
+      <w:pPr>
+        <w:spacing w:after="0"/>
         <w:rPr>
           <w:b/>
         </w:rPr>
@@ -239,6 +257,8 @@
         </w:rPr>
         <w:t xml:space="preserve"> </w:t>
       </w:r>
+      <w:bookmarkStart w:id="0" w:name="_GoBack"/>
+      <w:bookmarkEnd w:id="0"/>
       <w:r>
         <w:rPr>
           <w:rFonts w:ascii="Consolas" w:hAnsi="Consolas" w:cs="Consolas"/>
@@ -2042,214 +2062,213 @@
         <w:t>3</w:t>
       </w:r>
       <w:r>
+        <w:t xml:space="preserve"> – commented out </w:t>
+      </w:r>
+      <w:r>
+        <w:t xml:space="preserve">login fields, </w:t>
+      </w:r>
+      <w:proofErr w:type="spellStart"/>
+      <w:r>
+        <w:t>channelSelection</w:t>
+      </w:r>
+      <w:proofErr w:type="spellEnd"/>
+      <w:r>
+        <w:t xml:space="preserve"> and </w:t>
+      </w:r>
+      <w:proofErr w:type="spellStart"/>
+      <w:r>
+        <w:t>languageSelection</w:t>
+      </w:r>
+      <w:proofErr w:type="spellEnd"/>
+    </w:p>
+    <w:p>
+      <w:pPr>
+        <w:spacing w:after="0"/>
+      </w:pPr>
+      <w:r>
+        <w:t>Add inline CSS to format login page</w:t>
+      </w:r>
+    </w:p>
+    <w:p>
+      <w:pPr>
+        <w:spacing w:after="0"/>
+      </w:pPr>
+    </w:p>
+    <w:p>
+      <w:pPr>
+        <w:spacing w:after="0"/>
+      </w:pPr>
+    </w:p>
+    <w:p>
+      <w:pPr>
+        <w:spacing w:after="0"/>
+      </w:pPr>
+      <w:proofErr w:type="spellStart"/>
+      <w:r>
+        <w:rPr>
+          <w:b/>
+        </w:rPr>
+        <w:t>Channels.php</w:t>
+      </w:r>
+      <w:proofErr w:type="spellEnd"/>
+      <w:r>
         <w:t xml:space="preserve"> – </w:t>
       </w:r>
+      <w:proofErr w:type="gramStart"/>
+      <w:r>
+        <w:t xml:space="preserve">remove </w:t>
+      </w:r>
+      <w:r>
+        <w:t xml:space="preserve"> $</w:t>
+      </w:r>
+      <w:proofErr w:type="gramEnd"/>
+      <w:r>
+        <w:t>channels[1] = 'Private';</w:t>
+      </w:r>
+    </w:p>
+    <w:p>
+      <w:pPr>
+        <w:spacing w:after="0"/>
+      </w:pPr>
+    </w:p>
+    <w:p>
+      <w:pPr>
+        <w:spacing w:after="0"/>
+        <w:rPr>
+          <w:b/>
+        </w:rPr>
+      </w:pPr>
+      <w:proofErr w:type="spellStart"/>
+      <w:r>
+        <w:rPr>
+          <w:b/>
+        </w:rPr>
+        <w:t>e</w:t>
+      </w:r>
+      <w:r>
+        <w:rPr>
+          <w:b/>
+        </w:rPr>
+        <w:t>n.php</w:t>
+      </w:r>
+      <w:proofErr w:type="spellEnd"/>
+    </w:p>
+    <w:p>
+      <w:pPr>
+        <w:spacing w:after="0"/>
+      </w:pPr>
+      <w:r>
+        <w:t>$</w:t>
+      </w:r>
+      <w:proofErr w:type="spellStart"/>
+      <w:proofErr w:type="gramStart"/>
+      <w:r>
+        <w:t>lang</w:t>
+      </w:r>
+      <w:proofErr w:type="spellEnd"/>
+      <w:r>
+        <w:t>[</w:t>
+      </w:r>
+      <w:proofErr w:type="gramEnd"/>
+      <w:r>
+        <w:t xml:space="preserve">'title'] = 'Study </w:t>
+      </w:r>
+      <w:proofErr w:type="spellStart"/>
+      <w:r>
+        <w:t>ChatRoom</w:t>
+      </w:r>
+      <w:proofErr w:type="spellEnd"/>
+      <w:r>
+        <w:t>'</w:t>
+      </w:r>
+    </w:p>
+    <w:p>
+      <w:pPr>
+        <w:spacing w:after="0"/>
+      </w:pPr>
+    </w:p>
+    <w:p>
+      <w:pPr>
+        <w:spacing w:after="0"/>
+        <w:rPr>
+          <w:b/>
+        </w:rPr>
+      </w:pPr>
+      <w:r>
+        <w:rPr>
+          <w:b/>
+        </w:rPr>
+        <w:t>Chat.js</w:t>
+      </w:r>
+    </w:p>
+    <w:p>
+      <w:pPr>
+        <w:spacing w:after="0"/>
+      </w:pPr>
+      <w:r>
+        <w:rPr>
+          <w:rFonts w:ascii="Consolas" w:hAnsi="Consolas" w:cs="Consolas"/>
+          <w:sz w:val="20"/>
+          <w:szCs w:val="20"/>
+        </w:rPr>
+        <w:t>Line 109</w:t>
+      </w:r>
+      <w:r>
+        <w:rPr>
+          <w:rFonts w:ascii="Consolas" w:hAnsi="Consolas" w:cs="Consolas"/>
+          <w:sz w:val="20"/>
+          <w:szCs w:val="20"/>
+        </w:rPr>
+        <w:t>6- 1108</w:t>
+      </w:r>
+      <w:r>
+        <w:rPr>
+          <w:rFonts w:ascii="Consolas" w:hAnsi="Consolas" w:cs="Consolas"/>
+          <w:sz w:val="20"/>
+          <w:szCs w:val="20"/>
+        </w:rPr>
+        <w:t xml:space="preserve"> </w:t>
+      </w:r>
+      <w:r>
+        <w:rPr>
+          <w:rFonts w:ascii="Consolas" w:hAnsi="Consolas" w:cs="Consolas"/>
+          <w:sz w:val="20"/>
+          <w:szCs w:val="20"/>
+        </w:rPr>
+        <w:t>–</w:t>
+      </w:r>
+      <w:r>
+        <w:rPr>
+          <w:rFonts w:ascii="Consolas" w:hAnsi="Consolas" w:cs="Consolas"/>
+          <w:sz w:val="20"/>
+          <w:szCs w:val="20"/>
+        </w:rPr>
+        <w:t xml:space="preserve"> </w:t>
+      </w:r>
       <w:r>
         <w:t xml:space="preserve">commented out </w:t>
       </w:r>
       <w:r>
-        <w:t xml:space="preserve">login fields, </w:t>
-      </w:r>
-      <w:proofErr w:type="spellStart"/>
-      <w:r>
-        <w:t>channelSelection</w:t>
-      </w:r>
-      <w:proofErr w:type="spellEnd"/>
-      <w:r>
-        <w:t xml:space="preserve"> and </w:t>
-      </w:r>
-      <w:proofErr w:type="spellStart"/>
-      <w:r>
-        <w:t>languageSelection</w:t>
-      </w:r>
-      <w:proofErr w:type="spellEnd"/>
-    </w:p>
-    <w:p>
-      <w:pPr>
-        <w:spacing w:after="0"/>
-      </w:pPr>
-    </w:p>
-    <w:p>
-      <w:pPr>
-        <w:spacing w:after="0"/>
-      </w:pPr>
-    </w:p>
-    <w:p>
-      <w:pPr>
-        <w:spacing w:after="0"/>
-      </w:pPr>
-      <w:proofErr w:type="spellStart"/>
-      <w:r>
-        <w:rPr>
-          <w:b/>
-        </w:rPr>
-        <w:t>Channels.php</w:t>
-      </w:r>
-      <w:proofErr w:type="spellEnd"/>
-      <w:r>
-        <w:t xml:space="preserve"> – </w:t>
-      </w:r>
+        <w:t>send private action, open private channel from user menu</w:t>
+      </w:r>
+    </w:p>
+    <w:p>
+      <w:pPr>
+        <w:spacing w:after="0"/>
+      </w:pPr>
       <w:proofErr w:type="gramStart"/>
       <w:r>
-        <w:t xml:space="preserve">remove </w:t>
-      </w:r>
-      <w:r>
-        <w:t xml:space="preserve"> </w:t>
-      </w:r>
-      <w:r>
-        <w:t>$</w:t>
+        <w:t>Line  1132</w:t>
       </w:r>
       <w:proofErr w:type="gramEnd"/>
       <w:r>
-        <w:t>channels[1] = 'Private';</w:t>
-      </w:r>
-    </w:p>
-    <w:p>
-      <w:pPr>
-        <w:spacing w:after="0"/>
-      </w:pPr>
-    </w:p>
-    <w:p>
-      <w:pPr>
-        <w:spacing w:after="0"/>
-        <w:rPr>
-          <w:b/>
-        </w:rPr>
-      </w:pPr>
-      <w:proofErr w:type="spellStart"/>
-      <w:r>
-        <w:rPr>
-          <w:b/>
-        </w:rPr>
-        <w:t>e</w:t>
-      </w:r>
-      <w:r>
-        <w:rPr>
-          <w:b/>
-        </w:rPr>
-        <w:t>n.php</w:t>
-      </w:r>
-      <w:proofErr w:type="spellEnd"/>
-    </w:p>
-    <w:p>
-      <w:pPr>
-        <w:spacing w:after="0"/>
-      </w:pPr>
-      <w:r>
-        <w:t>$</w:t>
-      </w:r>
-      <w:proofErr w:type="spellStart"/>
-      <w:proofErr w:type="gramStart"/>
-      <w:r>
-        <w:t>lang</w:t>
-      </w:r>
-      <w:proofErr w:type="spellEnd"/>
-      <w:r>
-        <w:t>[</w:t>
-      </w:r>
-      <w:proofErr w:type="gramEnd"/>
-      <w:r>
-        <w:t xml:space="preserve">'title'] = 'Study </w:t>
-      </w:r>
-      <w:proofErr w:type="spellStart"/>
-      <w:r>
-        <w:t>ChatRoom</w:t>
-      </w:r>
-      <w:proofErr w:type="spellEnd"/>
-      <w:r>
-        <w:t>'</w:t>
-      </w:r>
-    </w:p>
-    <w:p>
-      <w:pPr>
-        <w:spacing w:after="0"/>
-      </w:pPr>
-    </w:p>
-    <w:p>
-      <w:pPr>
-        <w:spacing w:after="0"/>
-        <w:rPr>
-          <w:b/>
-        </w:rPr>
-      </w:pPr>
-      <w:r>
-        <w:rPr>
-          <w:b/>
-        </w:rPr>
-        <w:t>Chat.js</w:t>
-      </w:r>
-    </w:p>
-    <w:p>
-      <w:pPr>
-        <w:spacing w:after="0"/>
-      </w:pPr>
-      <w:r>
-        <w:rPr>
-          <w:rFonts w:ascii="Consolas" w:hAnsi="Consolas" w:cs="Consolas"/>
-          <w:sz w:val="20"/>
-          <w:szCs w:val="20"/>
-        </w:rPr>
-        <w:t>Line 109</w:t>
-      </w:r>
-      <w:r>
-        <w:rPr>
-          <w:rFonts w:ascii="Consolas" w:hAnsi="Consolas" w:cs="Consolas"/>
-          <w:sz w:val="20"/>
-          <w:szCs w:val="20"/>
-        </w:rPr>
-        <w:t>6- 1108</w:t>
-      </w:r>
-      <w:r>
-        <w:rPr>
-          <w:rFonts w:ascii="Consolas" w:hAnsi="Consolas" w:cs="Consolas"/>
-          <w:sz w:val="20"/>
-          <w:szCs w:val="20"/>
-        </w:rPr>
-        <w:t xml:space="preserve"> </w:t>
-      </w:r>
-      <w:r>
-        <w:rPr>
-          <w:rFonts w:ascii="Consolas" w:hAnsi="Consolas" w:cs="Consolas"/>
-          <w:sz w:val="20"/>
-          <w:szCs w:val="20"/>
-        </w:rPr>
-        <w:t>–</w:t>
-      </w:r>
-      <w:r>
-        <w:rPr>
-          <w:rFonts w:ascii="Consolas" w:hAnsi="Consolas" w:cs="Consolas"/>
-          <w:sz w:val="20"/>
-          <w:szCs w:val="20"/>
-        </w:rPr>
-        <w:t xml:space="preserve"> </w:t>
-      </w:r>
-      <w:r>
-        <w:t xml:space="preserve">commented out </w:t>
-      </w:r>
-      <w:r>
-        <w:t>send private action, open private channel from user menu</w:t>
-      </w:r>
-    </w:p>
-    <w:p>
-      <w:pPr>
-        <w:spacing w:after="0"/>
-      </w:pPr>
-      <w:proofErr w:type="gramStart"/>
-      <w:r>
-        <w:t>Line  1132</w:t>
-      </w:r>
-      <w:proofErr w:type="gramEnd"/>
-      <w:r>
         <w:t xml:space="preserve"> – 114</w:t>
       </w:r>
       <w:r>
         <w:t>5</w:t>
       </w:r>
       <w:r>
-        <w:t xml:space="preserve">– </w:t>
-      </w:r>
-      <w:r>
-        <w:t xml:space="preserve">commented out </w:t>
+        <w:t xml:space="preserve">– commented out </w:t>
       </w:r>
       <w:r>
         <w:t xml:space="preserve">logout feature, </w:t>
@@ -2277,6 +2296,7 @@
         <w:spacing w:after="0"/>
       </w:pPr>
       <w:r>
+        <w:lastRenderedPageBreak/>
         <w:t>Line 1167 – 1180 – commented out private room feature</w:t>
       </w:r>
     </w:p>
@@ -2284,8 +2304,6 @@
       <w:r>
         <w:br w:type="page"/>
       </w:r>
-      <w:bookmarkStart w:id="0" w:name="_GoBack"/>
-      <w:bookmarkEnd w:id="0"/>
     </w:p>
     <w:p>
       <w:pPr>

</xml_diff>